<commit_message>
added tone to prompts and tests
</commit_message>
<xml_diff>
--- a/tmp/test.docx
+++ b/tmp/test.docx
@@ -7,40 +7,43 @@
         <w:pStyle w:val="Heading1"/>
       </w:pPr>
       <w:r>
-        <w:t>"Unraveling the Enigma of Deep Learning in Data Science"</w:t>
+        <w:t>The Cognitive Frontier: Unraveling the Depths of Deep Learning in Data Science</w:t>
       </w:r>
     </w:p>
     <w:p>
       <w:r>
-        <w:t>Deep learning has emerged as a prominent field in the domain of data science, revolutionizing the way we process and interpret vast amounts of information. With the growing complexity and volume of data being generated, deep learning algorithms have proven to be a powerful tool in extracting meaningful insights. This scientific paper explores the intricacies and advancements of deep learning, shedding light on its applications, benefits, and challenges. By simulating the human brain's neural networks, deep learning algorithms enable computers to learn patterns and make accurate predictions, making them invaluable in various domains such as image and speech recognition, natural language processing, and recommendation systems. However, as deep learning continues to evolve, it also brings forth various challenges, including the need for extensive computational resources, interpretability of results, and concerns regarding data privacy and security. This paper aims to delve into the depths of deep learning, unraveling its potentials and limitations, and contributing to the growing field of data science.</w:t>
+        <w:t>In the realm of Data Science, a groundbreaking technique known as deep learning has emerged as an exciting field of study. With its ability to mimic the workings of the human brain, deep learning has revolutionized the way we analyze and interpret complex data sets. This scientific paper delves into the intricacies and potential applications of deep learning within the field of Data Science. Through an in-depth exploration, this research aims to shed light on the underlying principles of deep learning algorithms and their role in uncovering hidden patterns, making accurate predictions, and generating valuable insights from vast amounts of data. Moreover, this paper investigates the various methodologies employed in deep learning, including neural networks, convolutional neural networks, and recurrent neural networks, to name a few. By presenting a comprehensive overview of deep learning techniques and their integration into Data Science, this research seeks to contribute to the ever-evolving landscape of data analysis and exploration.</w:t>
       </w:r>
     </w:p>
     <w:p>
       <w:r>
-        <w:t>Deep learning has emerged as a revolutionary technique in the field of data science. It is a subfield of machine learning that focuses on the development and application of artificial neural networks to analyze and learn from vast amounts of data. The idea behind deep learning is to mimic the functioning of the human brain by creating interconnected layers of artificial neurons, which can then process and interpret complex patterns and relationships within the data. This paper aims to provide a comprehensive overview of the principles and applications of deep learning in data science.</w:t>
+        <w:t>Deep learning has emerged as a revolutionary field within data science, with its ability to extract meaningful representations and patterns from large datasets. This scientific paper aims to explore the concept of deep learning and its implications in the broader field of data science. By understanding the underlying principles and techniques of deep learning, researchers can uncover new insights, develop innovative applications, and ultimately enhance decision-making processes across various industries.</w:t>
         <w:br/>
         <w:br/>
-        <w:t>One of the key reasons why deep learning has gained significant attention in recent years is its ability to handle unstructured and high-dimensional data. Unlike traditional machine learning techniques that require feature engineering, deep learning algorithms can automatically learn features directly from the raw data. This makes it particularly well-suited for tasks such as image and speech recognition, natural language processing, and sentiment analysis, where the data is often unstructured and requires extensive preprocessing. By allowing the algorithms to learn the best representations of the data, deep learning enables more accurate and efficient data analysis.</w:t>
+        <w:t>At its core, deep learning is a subset of machine learning that focuses on training artificial neural networks with multiple layers to extract and learn complex patterns from vast amounts of data. This approach is inspired by the structure and function of the human brain, aiming to mimic the hierarchical representation of information processing. Unlike traditional machine learning models, deep learning algorithms have the capacity to automatically learn and adapt to data without the need for explicit feature engineering.</w:t>
         <w:br/>
         <w:br/>
-        <w:t>Another important aspect of deep learning is its potential for continuous learning and improvement. Deep neural networks have the capacity to adapt and update their knowledge as new data becomes available. This is in contrast to traditional machine learning models that often require retraining from scratch when new data is introduced. By continuously updating their weights and parameters, deep learning models can adapt to changing patterns and trends within the data, leading to improved accuracy and performance over time. This capability is particularly useful in dynamic domains such as finance, healthcare, and social media analysis, where the data is constantly evolving.</w:t>
+        <w:t>The success of deep learning can be attributed to its capability to effectively handle the challenges posed by big data. With the exponential growth of data in recent years, traditional statistical methods and manual data analysis have become increasingly inefficient and impractical. Deep learning algorithms, on the other hand, excel at processing massive amounts of data, identifying hidden patterns, and making accurate predictions. This makes them particularly valuable in fields such as computer vision, natural language processing, speech recognition, and recommendation systems.</w:t>
         <w:br/>
         <w:br/>
-        <w:t>The availability of big data has played a crucial role in the success and widespread adoption of deep learning. With the exponential growth of data in various domains, traditional statistical methods often fall short in extracting meaningful insights. Deep learning, on the other hand, thrives on big data. The large volumes of data provide ample opportunities for deep neural networks to identify complex patterns and make accurate predictions. Moreover, the parallel computing capabilities of modern high-performance computing systems allow for efficient training of deep learning models on massive datasets. As a result, deep learning has revolutionized fields such as computer vision, natural language processing, and recommendation systems, where big data is abundant.</w:t>
+        <w:t>One key component of deep learning is the neural network, which consists of interconnected nodes, or artificial neurons, organized in layers. Each neuron takes in input values, applies a transformation to them, and passes the output to the next layer of neurons. Through a process called backpropagation, the network continuously adjusts the weights of the connections between neurons, optimizing its performance in predicting or classifying unseen data. The depth of the neural network, i.e., the number of hidden layers it contains, allows for progressively more abstract and complex representations of the input data.</w:t>
         <w:br/>
         <w:br/>
-        <w:t>One of the challenges associated with deep learning is the need for significant computational resources. Deep neural networks typically require training on powerful GPUs or even specialized hardware such as Google's Tensor Processing Units (TPUs). The complexity and depth of these networks often result in lengthy training times, making it necessary to have access to high-performance computing infrastructure. Furthermore, the sheer size of deep learning models, which can consist of millions or even billions of parameters, requires substantial storage capacity. Despite these challenges, advancements in hardware and the availability of cloud-based computing resources have made deep learning more accessible to researchers and practitioners, facilitating the development of innovative applications.</w:t>
+        <w:t>Deep learning has revolutionized computer vision, enabling machines to interpret and understand visual information with remarkable accuracy. Convolutional neural networks (CNNs) have been at the forefront of this breakthrough. By leveraging the hierarchical structure of images, CNNs can learn to extract meaningful features from raw pixel data. This has led to significant advancements in image recognition, object detection, and image generation. Applications of deep learning in computer vision have extended to fields such as autonomous vehicles, medical imaging, and surveillance systems.</w:t>
         <w:br/>
         <w:br/>
-        <w:t>Deep learning has found numerous applications across various domains. In healthcare, deep learning models have been employed for medical image analysis, disease diagnosis, drug discovery, and genomics research. In finance, deep learning algorithms have been used for fraud detection, algorithmic trading, and risk management. In autonomous driving, deep learning has enabled significant advancements in object detection, scene understanding, and path planning. The applications of deep learning in natural language processing include machine translation, sentiment analysis, and question answering systems. These examples demonstrate the versatility and potential impact of deep learning across numerous fields.</w:t>
+        <w:t>Natural language processing (NLP) is another area where deep learning has made remarkable strides. Recurrent neural networks (RNNs) and long short-term memory (LSTM) networks have demonstrated exceptional capabilities in processing and understanding human language. These models have significantly improved machine translation, sentiment analysis, question answering, and text generation tasks. The ability to generate human-like text has raised concerns about the potential misuse of deep learning in generating fake news or deepfake content. However, it is important to acknowledge that deep learning is a tool that can be used for both positive and negative purposes, and proper regulation and ethical considerations are essential for responsible deployment.</w:t>
         <w:br/>
         <w:br/>
-        <w:t>In conclusion, deep learning has revolutionized the field of data science by enabling the analysis of large and complex datasets for a wide range of applications. Its ability to handle unstructured and high-dimensional data, adapt to new information, leverage big data, and find applications across various domains makes it a powerful tool in data analysis and decision making. Despite the computational requirements and challenges associated with deep learning, advancements in hardware and the availability of computational resources have made it more accessible. As we continue to generate vast amounts of data, deep learning will likely play an increasingly important role in uncovering hidden patterns, making accurate predictions, and driving innovation in data science.</w:t>
+        <w:t>Recommendation systems have greatly benefited from deep learning algorithms, enabling personalized suggestions and recommendations for users. Collaborative filtering, content-based filtering, and hybrid methods have all been enhanced with the introduction of deep neural networks. By analyzing past user behavior and preferences, these systems can accurately predict and recommend items or content that align with the user's interests. This has revolutionized the e-commerce, entertainment, and content platforms, driving increased user engagement, satisfaction, and revenue generation.</w:t>
+        <w:br/>
+        <w:br/>
+        <w:t>The impact of deep learning extends beyond specific domains to broader implications in data science. It has offered a new paradigm for approachi</w:t>
       </w:r>
     </w:p>
     <w:p>
       <w:r>
-        <w:t>In conclusion, deep learning as a branch of data science has revolutionized the way we analyze and interpret complex datasets. With its ability to automatically learn and extract meaningful patterns, deep learning algorithms have proved to be highly effective in various domains, ranging from computer vision and natural language processing to speech recognition and recommendation systems. The application of deep learning techniques has significantly advanced our understanding and utilization of big data, enabling us to uncover hidden insights and make more accurate predictions. Furthermore, the continuous advancements in hardware technologies, such as GPUs, have further accelerated deep learning research and implementation. However, challenges such as interpretability, overfitting, and the need for large labeled datasets still exist. As deep learning continues to evolve, it holds immense potential for solving real-world problems and pushing the boundaries of data science even further.</w:t>
+        <w:t>In conclusion, deep learning has emerged as a powerful tool in the field of data science. With its ability to analyze and interpret complex patterns within large datasets, deep learning has revolutionized the way we understand and extract meaning from data. Through the use of neural networks and advanced algorithms, deep learning provides a framework for training machines to learn and make accurate predictions, even in the absence of explicit instructions. The potential applications of deep learning in diverse areas such as image and speech recognition, natural language processing, and recommendation systems are vast and rapidly expanding. However, as with any powerful technology, it is important to consider ethical and privacy concerns when harnessing the capabilities of deep learning. With continued research and development, deep learning will undoubtedly continue to shape the future of data science, enabling us to unlock deeper insights and solve increasingly complex problems.</w:t>
       </w:r>
     </w:p>
     <w:sectPr>

</xml_diff>

<commit_message>
fixed issue with double conclusions
</commit_message>
<xml_diff>
--- a/tmp/test.docx
+++ b/tmp/test.docx
@@ -7,43 +7,58 @@
         <w:pStyle w:val="Heading1"/>
       </w:pPr>
       <w:r>
-        <w:t>The Cognitive Frontier: Unraveling the Depths of Deep Learning in Data Science</w:t>
+        <w:t>"Unleashing the Cognitive Power: Exploring Deep Learning in the Realm of Data Science"</w:t>
       </w:r>
     </w:p>
     <w:p>
       <w:r>
-        <w:t>In the realm of Data Science, a groundbreaking technique known as deep learning has emerged as an exciting field of study. With its ability to mimic the workings of the human brain, deep learning has revolutionized the way we analyze and interpret complex data sets. This scientific paper delves into the intricacies and potential applications of deep learning within the field of Data Science. Through an in-depth exploration, this research aims to shed light on the underlying principles of deep learning algorithms and their role in uncovering hidden patterns, making accurate predictions, and generating valuable insights from vast amounts of data. Moreover, this paper investigates the various methodologies employed in deep learning, including neural networks, convolutional neural networks, and recurrent neural networks, to name a few. By presenting a comprehensive overview of deep learning techniques and their integration into Data Science, this research seeks to contribute to the ever-evolving landscape of data analysis and exploration.</w:t>
+        <w:t>In the rapidly evolving field of data science, one approach that has garnered significant attention and shown immense potential is deep learning. With its ability to process vast amounts of data and uncover hidden patterns, deep learning has revolutionized various domains, ranging from healthcare to finance and everything in between. At its core, deep learning is a subfield of artificial intelligence that mimics the functioning of the human brain by constructing deep neural networks. These networks are adept at automatically learning and extracting intricate features from raw data, enabling powerful insights and predictions to be made. In this scientific exploration, we delve into the intricacies of deep learning, examining its fundamental concepts, methodologies, and applications. By shedding light on the inner workings of deep learning, we aim to foster a deeper understanding of this transformative technology and its potential to drive innovation in the field of data science.</w:t>
       </w:r>
     </w:p>
     <w:p>
       <w:r>
-        <w:t>Deep learning has emerged as a revolutionary field within data science, with its ability to extract meaningful representations and patterns from large datasets. This scientific paper aims to explore the concept of deep learning and its implications in the broader field of data science. By understanding the underlying principles and techniques of deep learning, researchers can uncover new insights, develop innovative applications, and ultimately enhance decision-making processes across various industries.</w:t>
+        <w:t>Data science has emerged as a crucial field in the era of Big Data. As the volume, variety, and velocity of data continue to grow exponentially, the need for advanced techniques and technologies to make sense of this data has become paramount. The field of data science encompasses a wide range of methodologies, algorithms, and tools that aim to extract knowledge and insights from complex datasets. Among these, deep learning holds a special place as a highly powerful and adaptable approach.</w:t>
         <w:br/>
         <w:br/>
-        <w:t>At its core, deep learning is a subset of machine learning that focuses on training artificial neural networks with multiple layers to extract and learn complex patterns from vast amounts of data. This approach is inspired by the structure and function of the human brain, aiming to mimic the hierarchical representation of information processing. Unlike traditional machine learning models, deep learning algorithms have the capacity to automatically learn and adapt to data without the need for explicit feature engineering.</w:t>
+        <w:t>Deep learning is a subfield of artificial intelligence that focuses on constructing and training deep neural networks. These networks are inspired by the structure and functioning of the human brain, composed of multiple interconnected layers of artificial neurons. The key idea behind deep learning is that these networks can automatically learn to recognize patterns and extract meaningful features from raw data without relying on explicit instructions.</w:t>
         <w:br/>
         <w:br/>
-        <w:t>The success of deep learning can be attributed to its capability to effectively handle the challenges posed by big data. With the exponential growth of data in recent years, traditional statistical methods and manual data analysis have become increasingly inefficient and impractical. Deep learning algorithms, on the other hand, excel at processing massive amounts of data, identifying hidden patterns, and making accurate predictions. This makes them particularly valuable in fields such as computer vision, natural language processing, speech recognition, and recommendation systems.</w:t>
+        <w:t>The fundamental concept at the heart of deep learning is the neural network. Neural networks consist of interconnected layers of artificial neurons (also known as nodes or units) that process information and pass it on to the next layer. Each neuron performs a simple computation, taking multiple inputs, applying weights to them, and passing the weighted sum through an activation function. The activation function introduces non-linearities to the neural network, allowing it to learn complex mappings between inputs and outputs.</w:t>
         <w:br/>
         <w:br/>
-        <w:t>One key component of deep learning is the neural network, which consists of interconnected nodes, or artificial neurons, organized in layers. Each neuron takes in input values, applies a transformation to them, and passes the output to the next layer of neurons. Through a process called backpropagation, the network continuously adjusts the weights of the connections between neurons, optimizing its performance in predicting or classifying unseen data. The depth of the neural network, i.e., the number of hidden layers it contains, allows for progressively more abstract and complex representations of the input data.</w:t>
+        <w:t>The power of deep learning lies in the ability of these neural networks to learn hierarchical representations of data. By stacking multiple layers of neurons, each layer can learn increasingly abstract and complex features. The lower layers typically learn local, low-level features, such as edges or textures, while the higher layers extract higher-level features, such as shapes or objects. This hierarchical representation enables deep learning models to identify intricate patterns in the data and make accurate predictions or classifications.</w:t>
         <w:br/>
         <w:br/>
-        <w:t>Deep learning has revolutionized computer vision, enabling machines to interpret and understand visual information with remarkable accuracy. Convolutional neural networks (CNNs) have been at the forefront of this breakthrough. By leveraging the hierarchical structure of images, CNNs can learn to extract meaningful features from raw pixel data. This has led to significant advancements in image recognition, object detection, and image generation. Applications of deep learning in computer vision have extended to fields such as autonomous vehicles, medical imaging, and surveillance systems.</w:t>
+        <w:t>To train a deep learning model, a large labeled dataset is required. During the training process, the model adjusts the weights and biases of the neurons in order to minimize the difference between its predicted outputs and the true labels. This adjustment is performed using optimization algorithms, such as stochastic gradient descent, which iteratively update the model's parameters based on the error between predicted and true values. By repeating this process over numerous iterations, the model gradually learns to recognize meaningful patterns in the data and improve its predictive performance.</w:t>
         <w:br/>
         <w:br/>
-        <w:t>Natural language processing (NLP) is another area where deep learning has made remarkable strides. Recurrent neural networks (RNNs) and long short-term memory (LSTM) networks have demonstrated exceptional capabilities in processing and understanding human language. These models have significantly improved machine translation, sentiment analysis, question answering, and text generation tasks. The ability to generate human-like text has raised concerns about the potential misuse of deep learning in generating fake news or deepfake content. However, it is important to acknowledge that deep learning is a tool that can be used for both positive and negative purposes, and proper regulation and ethical considerations are essential for responsible deployment.</w:t>
+        <w:t>Deep learning has demonstrated remarkable success in various domains of data science. In the field of computer vision, deep learning models have achieved breakthrough results in image classification, object detection, and image segmentation tasks. For example, convolutional neural networks (CNNs), a type of deep learning model specifically designed for processing images, have outperformed traditional computer vision techniques in tasks such as recognizing faces, identifying objects in images, and even diagnosing diseases from medical images.</w:t>
         <w:br/>
         <w:br/>
-        <w:t>Recommendation systems have greatly benefited from deep learning algorithms, enabling personalized suggestions and recommendations for users. Collaborative filtering, content-based filtering, and hybrid methods have all been enhanced with the introduction of deep neural networks. By analyzing past user behavior and preferences, these systems can accurately predict and recommend items or content that align with the user's interests. This has revolutionized the e-commerce, entertainment, and content platforms, driving increased user engagement, satisfaction, and revenue generation.</w:t>
+        <w:t>Natural language processing (NLP) is another area where deep learning has revolutionized the field. With the emergence of deep learning models such as recurrent neural networks (RNNs) and transformers, language understanding and generation tasks have seen significant advancements. Deep learning models have been employed in machine translation, sentiment analysis, question answering systems, and even in generating human-like text.</w:t>
         <w:br/>
         <w:br/>
-        <w:t>The impact of deep learning extends beyond specific domains to broader implications in data science. It has offered a new paradigm for approachi</w:t>
+        <w:t>Beyond computer vision and NLP, deep learning has found applications in many other domains of data science. In finance, deep learning models have been used for stock market prediction, fraud detection, and algorithmic trading. In healthcare, deep learning has been applied to medical image analysis, drug discovery, and patient diagnosis. In recommendation systems, deep learning models have been utilized to personalize recommendations for products, movies, and music based on user preferences and behaviors.</w:t>
+        <w:br/>
+        <w:br/>
+        <w:t>Despite its remarkable successes, deep learning is not without limitations. One of the main challenges in deep learning is the need for large amounts of labeled training data. Deep neural networks are data-hungry models, and training them requires vast amounts of labeled examples to obtain good generalization performance. Acquiring and labeling such massive datasets can be expensive and time-consuming, especially for domains where expert knowledge is required.</w:t>
+        <w:br/>
+        <w:br/>
+        <w:t>Another challenge in deep learning is the interpretability of the models. Deep neural networks are often described as black boxes, as the reasoning behind their decisions and predictions is not always clear. Understanding the inner workings of a deep learning model and explaining its decisions to domain experts is an ongoing area of research. Techniques such as attention mechanisms and explainable AI are being developed to address this challenge and provide insights into the decision-making process of deep learning models.</w:t>
+        <w:br/>
+        <w:br/>
+        <w:t>Despite these challenges, the potential of deep learning in data science is immense. With its ability to process vast amounts of data and uncover hidden patterns, deep learning opens up new opportunities for generating insights and making accurate predictions in various domains. Through continued research and advancements, deep learning has the potential to transform the field of data science, driving innovation and unlocking the full potential of Big Data. By understanding and harnessing the power of deep learning, researchers and practitioners can unlock new possibilities and revolutionize the way we analyze and understand complex datasets.</w:t>
       </w:r>
     </w:p>
     <w:p>
       <w:r>
-        <w:t>In conclusion, deep learning has emerged as a powerful tool in the field of data science. With its ability to analyze and interpret complex patterns within large datasets, deep learning has revolutionized the way we understand and extract meaning from data. Through the use of neural networks and advanced algorithms, deep learning provides a framework for training machines to learn and make accurate predictions, even in the absence of explicit instructions. The potential applications of deep learning in diverse areas such as image and speech recognition, natural language processing, and recommendation systems are vast and rapidly expanding. However, as with any powerful technology, it is important to consider ethical and privacy concerns when harnessing the capabilities of deep learning. With continued research and development, deep learning will undoubtedly continue to shape the future of data science, enabling us to unlock deeper insights and solve increasingly complex problems.</w:t>
+        <w:t>In conclusion, deep learning has emerged as a groundbreaking field within data science, revolutionizing the way we analyze and interpret complex datasets. By mimicking the human brain's neural networks, deep learning algorithms have made significant progress in various domains, including computer vision, natural language processing, and speech recognition. The ability of deep learning models to learn and adapt from large amounts of data has led to unprecedented advancements, enabling the development of sophisticated applications and technologies.</w:t>
+        <w:br/>
+        <w:br/>
+        <w:t>Despite its tremendous success, deep learning still faces several challenges. The availability of annotated and labeled data, the interpretability of complex models, and the limitations of hardware resources are areas that require further research and innovation. Additionally, addressing ethical considerations and ensuring the responsible and unbiased use of deep learning algorithms is of paramount importance.</w:t>
+        <w:br/>
+        <w:br/>
+        <w:t>As the field of data science continues to evolve, deep learning will play a pivotal role in uncovering hidden patterns, predicting outcomes, and driving transformative innovations across industries. With ongoing advancements and interdisciplinary collaborations, we can expect deep learning to create even more impactful solutions and reshape the way we approach data-driven decision making.</w:t>
       </w:r>
     </w:p>
     <w:sectPr>

</xml_diff>